<commit_message>
Revision 1 for project 2
Added html version of ipython notebook and updated report
</commit_message>
<xml_diff>
--- a/Project 2/Titanic_PSIMPSON_10102016.docx
+++ b/Project 2/Titanic_PSIMPSON_10102016.docx
@@ -21,7 +21,13 @@
         <w:t>ed</w:t>
       </w:r>
       <w:r>
-        <w:t xml:space="preserve"> at a data set comprising a sample of passengers who boarded the Titanic for its fateful maiden voyage (36.5% of all passengers that boarded the Titanic). Among the variables included, for most passengers: age; cabin class (a proxy for social class; </w:t>
+        <w:t xml:space="preserve"> at a data set comprising a sample of passengers who boarded the Titanic for its fateful maiden voyage (</w:t>
+      </w:r>
+      <w:r>
+        <w:t>67.7</w:t>
+      </w:r>
+      <w:r>
+        <w:t xml:space="preserve">% of all passengers that boarded the Titanic). Among the variables included, for most passengers: age; cabin class (a proxy for social class; </w:t>
       </w:r>
       <w:proofErr w:type="spellStart"/>
       <w:r>
@@ -222,27 +228,14 @@
       <w:r>
         <w:t xml:space="preserve">Figure </w:t>
       </w:r>
-      <w:r>
-        <w:fldChar w:fldCharType="begin"/>
-      </w:r>
-      <w:r>
-        <w:instrText xml:space="preserve"> SEQ Figure \* ARABIC </w:instrText>
-      </w:r>
-      <w:r>
-        <w:fldChar w:fldCharType="separate"/>
-      </w:r>
-      <w:r>
-        <w:rPr>
-          <w:noProof/>
-        </w:rPr>
-        <w:t>1</w:t>
-      </w:r>
-      <w:r>
-        <w:rPr>
-          <w:noProof/>
-        </w:rPr>
-        <w:fldChar w:fldCharType="end"/>
-      </w:r>
+      <w:fldSimple w:instr=" SEQ Figure \* ARABIC ">
+        <w:r>
+          <w:rPr>
+            <w:noProof/>
+          </w:rPr>
+          <w:t>1</w:t>
+        </w:r>
+      </w:fldSimple>
       <w:r>
         <w:t xml:space="preserve">, </w:t>
       </w:r>
@@ -492,27 +485,14 @@
       <w:r>
         <w:t xml:space="preserve">Figure </w:t>
       </w:r>
-      <w:r>
-        <w:fldChar w:fldCharType="begin"/>
-      </w:r>
-      <w:r>
-        <w:instrText xml:space="preserve"> SEQ Figure \* ARABIC </w:instrText>
-      </w:r>
-      <w:r>
-        <w:fldChar w:fldCharType="separate"/>
-      </w:r>
-      <w:r>
-        <w:rPr>
-          <w:noProof/>
-        </w:rPr>
-        <w:t>2</w:t>
-      </w:r>
-      <w:r>
-        <w:rPr>
-          <w:noProof/>
-        </w:rPr>
-        <w:fldChar w:fldCharType="end"/>
-      </w:r>
+      <w:fldSimple w:instr=" SEQ Figure \* ARABIC ">
+        <w:r>
+          <w:rPr>
+            <w:noProof/>
+          </w:rPr>
+          <w:t>2</w:t>
+        </w:r>
+      </w:fldSimple>
       <w:r>
         <w:t>,</w:t>
       </w:r>
@@ -629,27 +609,14 @@
       <w:r>
         <w:t xml:space="preserve">Figure </w:t>
       </w:r>
-      <w:r>
-        <w:fldChar w:fldCharType="begin"/>
-      </w:r>
-      <w:r>
-        <w:instrText xml:space="preserve"> SEQ Figure \* ARABIC </w:instrText>
-      </w:r>
-      <w:r>
-        <w:fldChar w:fldCharType="separate"/>
-      </w:r>
-      <w:r>
-        <w:rPr>
-          <w:noProof/>
-        </w:rPr>
-        <w:t>3</w:t>
-      </w:r>
-      <w:r>
-        <w:rPr>
-          <w:noProof/>
-        </w:rPr>
-        <w:fldChar w:fldCharType="end"/>
-      </w:r>
+      <w:fldSimple w:instr=" SEQ Figure \* ARABIC ">
+        <w:r>
+          <w:rPr>
+            <w:noProof/>
+          </w:rPr>
+          <w:t>3</w:t>
+        </w:r>
+      </w:fldSimple>
       <w:r>
         <w:t xml:space="preserve">, Proportion of all passengers (black dots), female passengers (red dots) and male passengers (blue dots) included in the Titanic data set that survived the disaster from each passenger class. </w:t>
       </w:r>
@@ -795,27 +762,14 @@
       <w:r>
         <w:t xml:space="preserve">Figure </w:t>
       </w:r>
-      <w:r>
-        <w:fldChar w:fldCharType="begin"/>
-      </w:r>
-      <w:r>
-        <w:instrText xml:space="preserve"> SEQ Figure \* ARABIC </w:instrText>
-      </w:r>
-      <w:r>
-        <w:fldChar w:fldCharType="separate"/>
-      </w:r>
-      <w:r>
-        <w:rPr>
-          <w:noProof/>
-        </w:rPr>
-        <w:t>4</w:t>
-      </w:r>
-      <w:r>
-        <w:rPr>
-          <w:noProof/>
-        </w:rPr>
-        <w:fldChar w:fldCharType="end"/>
-      </w:r>
+      <w:fldSimple w:instr=" SEQ Figure \* ARABIC ">
+        <w:r>
+          <w:rPr>
+            <w:noProof/>
+          </w:rPr>
+          <w:t>4</w:t>
+        </w:r>
+      </w:fldSimple>
       <w:r>
         <w:t xml:space="preserve">, </w:t>
       </w:r>
@@ -885,27 +839,14 @@
       <w:r>
         <w:t xml:space="preserve">Table </w:t>
       </w:r>
-      <w:r>
-        <w:fldChar w:fldCharType="begin"/>
-      </w:r>
-      <w:r>
-        <w:instrText xml:space="preserve"> SEQ Table \* ARABIC </w:instrText>
-      </w:r>
-      <w:r>
-        <w:fldChar w:fldCharType="separate"/>
-      </w:r>
-      <w:r>
-        <w:rPr>
-          <w:noProof/>
-        </w:rPr>
-        <w:t>1</w:t>
-      </w:r>
-      <w:r>
-        <w:rPr>
-          <w:noProof/>
-        </w:rPr>
-        <w:fldChar w:fldCharType="end"/>
-      </w:r>
+      <w:fldSimple w:instr=" SEQ Table \* ARABIC ">
+        <w:r>
+          <w:rPr>
+            <w:noProof/>
+          </w:rPr>
+          <w:t>1</w:t>
+        </w:r>
+      </w:fldSimple>
       <w:r>
         <w:t>, Hypotheses and corresponding null hypotheses regarding the factors influencing the probability that a passenger would survive the disaster aboard the Titanic.</w:t>
       </w:r>
@@ -1263,27 +1204,14 @@
       <w:r>
         <w:t xml:space="preserve">Table </w:t>
       </w:r>
-      <w:r>
-        <w:fldChar w:fldCharType="begin"/>
-      </w:r>
-      <w:r>
-        <w:instrText xml:space="preserve"> SEQ Table \* ARABIC </w:instrText>
-      </w:r>
-      <w:r>
-        <w:fldChar w:fldCharType="separate"/>
-      </w:r>
-      <w:r>
-        <w:rPr>
-          <w:noProof/>
-        </w:rPr>
-        <w:t>2</w:t>
-      </w:r>
-      <w:r>
-        <w:rPr>
-          <w:noProof/>
-        </w:rPr>
-        <w:fldChar w:fldCharType="end"/>
-      </w:r>
+      <w:fldSimple w:instr=" SEQ Table \* ARABIC ">
+        <w:r>
+          <w:rPr>
+            <w:noProof/>
+          </w:rPr>
+          <w:t>2</w:t>
+        </w:r>
+      </w:fldSimple>
       <w:r>
         <w:t xml:space="preserve">, </w:t>
       </w:r>
@@ -1514,27 +1442,14 @@
       <w:r>
         <w:t xml:space="preserve">Table </w:t>
       </w:r>
-      <w:r>
-        <w:fldChar w:fldCharType="begin"/>
-      </w:r>
-      <w:r>
-        <w:instrText xml:space="preserve"> SEQ Table \* ARABIC </w:instrText>
-      </w:r>
-      <w:r>
-        <w:fldChar w:fldCharType="separate"/>
-      </w:r>
-      <w:r>
-        <w:rPr>
-          <w:noProof/>
-        </w:rPr>
-        <w:t>3</w:t>
-      </w:r>
-      <w:r>
-        <w:rPr>
-          <w:noProof/>
-        </w:rPr>
-        <w:fldChar w:fldCharType="end"/>
-      </w:r>
+      <w:fldSimple w:instr=" SEQ Table \* ARABIC ">
+        <w:r>
+          <w:rPr>
+            <w:noProof/>
+          </w:rPr>
+          <w:t>3</w:t>
+        </w:r>
+      </w:fldSimple>
       <w:r>
         <w:t xml:space="preserve">, </w:t>
       </w:r>
@@ -2045,27 +1960,14 @@
       <w:r>
         <w:t xml:space="preserve">Table </w:t>
       </w:r>
-      <w:r>
-        <w:fldChar w:fldCharType="begin"/>
-      </w:r>
-      <w:r>
-        <w:instrText xml:space="preserve"> SEQ Table \* ARABIC </w:instrText>
-      </w:r>
-      <w:r>
-        <w:fldChar w:fldCharType="separate"/>
-      </w:r>
-      <w:r>
-        <w:rPr>
-          <w:noProof/>
-        </w:rPr>
-        <w:t>4</w:t>
-      </w:r>
-      <w:r>
-        <w:rPr>
-          <w:noProof/>
-        </w:rPr>
-        <w:fldChar w:fldCharType="end"/>
-      </w:r>
+      <w:fldSimple w:instr=" SEQ Table \* ARABIC ">
+        <w:r>
+          <w:rPr>
+            <w:noProof/>
+          </w:rPr>
+          <w:t>4</w:t>
+        </w:r>
+      </w:fldSimple>
       <w:r>
         <w:t xml:space="preserve">, Results of the generalized linear model regression of </w:t>
       </w:r>
@@ -3129,27 +3031,14 @@
       <w:r>
         <w:t xml:space="preserve">Table </w:t>
       </w:r>
-      <w:r>
-        <w:fldChar w:fldCharType="begin"/>
-      </w:r>
-      <w:r>
-        <w:instrText xml:space="preserve"> SEQ Table \* ARABIC </w:instrText>
-      </w:r>
-      <w:r>
-        <w:fldChar w:fldCharType="separate"/>
-      </w:r>
-      <w:r>
-        <w:rPr>
-          <w:noProof/>
-        </w:rPr>
-        <w:t>5</w:t>
-      </w:r>
-      <w:r>
-        <w:rPr>
-          <w:noProof/>
-        </w:rPr>
-        <w:fldChar w:fldCharType="end"/>
-      </w:r>
+      <w:fldSimple w:instr=" SEQ Table \* ARABIC ">
+        <w:r>
+          <w:rPr>
+            <w:noProof/>
+          </w:rPr>
+          <w:t>5</w:t>
+        </w:r>
+      </w:fldSimple>
       <w:r>
         <w:t xml:space="preserve">, </w:t>
       </w:r>
@@ -3937,27 +3826,14 @@
       <w:r>
         <w:t xml:space="preserve">Table </w:t>
       </w:r>
-      <w:r>
-        <w:fldChar w:fldCharType="begin"/>
-      </w:r>
-      <w:r>
-        <w:instrText xml:space="preserve"> SEQ Table \* ARABIC </w:instrText>
-      </w:r>
-      <w:r>
-        <w:fldChar w:fldCharType="separate"/>
-      </w:r>
-      <w:r>
-        <w:rPr>
-          <w:noProof/>
-        </w:rPr>
-        <w:t>6</w:t>
-      </w:r>
-      <w:r>
-        <w:rPr>
-          <w:noProof/>
-        </w:rPr>
-        <w:fldChar w:fldCharType="end"/>
-      </w:r>
+      <w:fldSimple w:instr=" SEQ Table \* ARABIC ">
+        <w:r>
+          <w:rPr>
+            <w:noProof/>
+          </w:rPr>
+          <w:t>6</w:t>
+        </w:r>
+      </w:fldSimple>
       <w:r>
         <w:t xml:space="preserve">, </w:t>
       </w:r>
@@ -4892,27 +4768,14 @@
       <w:r>
         <w:t xml:space="preserve">Table </w:t>
       </w:r>
-      <w:r>
-        <w:fldChar w:fldCharType="begin"/>
-      </w:r>
-      <w:r>
-        <w:instrText xml:space="preserve"> SEQ Table \* ARABIC </w:instrText>
-      </w:r>
-      <w:r>
-        <w:fldChar w:fldCharType="separate"/>
-      </w:r>
-      <w:r>
-        <w:rPr>
-          <w:noProof/>
-        </w:rPr>
-        <w:t>7</w:t>
-      </w:r>
-      <w:r>
-        <w:rPr>
-          <w:noProof/>
-        </w:rPr>
-        <w:fldChar w:fldCharType="end"/>
-      </w:r>
+      <w:fldSimple w:instr=" SEQ Table \* ARABIC ">
+        <w:r>
+          <w:rPr>
+            <w:noProof/>
+          </w:rPr>
+          <w:t>7</w:t>
+        </w:r>
+      </w:fldSimple>
       <w:r>
         <w:t>,</w:t>
       </w:r>
@@ -5558,27 +5421,14 @@
       <w:r>
         <w:t xml:space="preserve">Table </w:t>
       </w:r>
-      <w:r>
-        <w:fldChar w:fldCharType="begin"/>
-      </w:r>
-      <w:r>
-        <w:instrText xml:space="preserve"> SEQ Table \* ARABIC </w:instrText>
-      </w:r>
-      <w:r>
-        <w:fldChar w:fldCharType="separate"/>
-      </w:r>
-      <w:r>
-        <w:rPr>
-          <w:noProof/>
-        </w:rPr>
-        <w:t>8</w:t>
-      </w:r>
-      <w:r>
-        <w:rPr>
-          <w:noProof/>
-        </w:rPr>
-        <w:fldChar w:fldCharType="end"/>
-      </w:r>
+      <w:fldSimple w:instr=" SEQ Table \* ARABIC ">
+        <w:r>
+          <w:rPr>
+            <w:noProof/>
+          </w:rPr>
+          <w:t>8</w:t>
+        </w:r>
+      </w:fldSimple>
       <w:r>
         <w:t>,</w:t>
       </w:r>
@@ -6461,27 +6311,14 @@
       <w:r>
         <w:t xml:space="preserve">Table </w:t>
       </w:r>
-      <w:r>
-        <w:fldChar w:fldCharType="begin"/>
-      </w:r>
-      <w:r>
-        <w:instrText xml:space="preserve"> SEQ Table \* ARABIC </w:instrText>
-      </w:r>
-      <w:r>
-        <w:fldChar w:fldCharType="separate"/>
-      </w:r>
-      <w:r>
-        <w:rPr>
-          <w:noProof/>
-        </w:rPr>
-        <w:t>9</w:t>
-      </w:r>
-      <w:r>
-        <w:rPr>
-          <w:noProof/>
-        </w:rPr>
-        <w:fldChar w:fldCharType="end"/>
-      </w:r>
+      <w:fldSimple w:instr=" SEQ Table \* ARABIC ">
+        <w:r>
+          <w:rPr>
+            <w:noProof/>
+          </w:rPr>
+          <w:t>9</w:t>
+        </w:r>
+      </w:fldSimple>
       <w:r>
         <w:t>,</w:t>
       </w:r>
@@ -6517,9 +6354,9 @@
         <w:tblLook w:val="04A0" w:firstRow="1" w:lastRow="0" w:firstColumn="1" w:lastColumn="0" w:noHBand="0" w:noVBand="1"/>
       </w:tblPr>
       <w:tblGrid>
-        <w:gridCol w:w="1473"/>
+        <w:gridCol w:w="1472"/>
         <w:gridCol w:w="998"/>
-        <w:gridCol w:w="807"/>
+        <w:gridCol w:w="808"/>
         <w:gridCol w:w="896"/>
         <w:gridCol w:w="808"/>
         <w:gridCol w:w="1427"/>
@@ -6544,19 +6381,7 @@
               <w:rPr>
                 <w:rFonts w:cstheme="minorHAnsi"/>
               </w:rPr>
-              <w:t>Coefficient (</w:t>
-            </w:r>
-            <w:r>
-              <w:rPr>
-                <w:rFonts w:cstheme="minorHAnsi"/>
-              </w:rPr>
-              <w:t>β</w:t>
-            </w:r>
-            <w:r>
-              <w:rPr>
-                <w:rFonts w:cstheme="minorHAnsi"/>
-              </w:rPr>
-              <w:t>)</w:t>
+              <w:t>Coefficient (β)</w:t>
             </w:r>
           </w:p>
         </w:tc>
@@ -7865,10 +7690,7 @@
         <w:jc w:val="both"/>
       </w:pPr>
       <w:r>
-        <w:t>A subsequent step-wise model simplification was done, removing statistically insignificant, higher order interaction terms and re-running successively simplified models, in an attempt to identify the best-fitting model (Table 10).</w:t>
-      </w:r>
-      <w:r>
-        <w:t xml:space="preserve"> </w:t>
+        <w:t xml:space="preserve">A subsequent step-wise model simplification was done, removing statistically insignificant, higher order interaction terms and re-running successively simplified models, in an attempt to identify the best-fitting model (Table 10). </w:t>
       </w:r>
       <w:r>
         <w:t xml:space="preserve">To </w:t>
@@ -7880,28 +7702,7 @@
         <w:t xml:space="preserve"> best model, a Bayesian information criteria score (BIC)</w:t>
       </w:r>
       <w:r>
-        <w:t xml:space="preserve">, an estimate of </w:t>
-      </w:r>
-      <w:r>
-        <w:t xml:space="preserve">model fit </w:t>
-      </w:r>
-      <w:r>
-        <w:t>based on log-</w:t>
-      </w:r>
-      <w:r>
-        <w:t>likelihood</w:t>
-      </w:r>
-      <w:r>
-        <w:t>,</w:t>
-      </w:r>
-      <w:r>
-        <w:t xml:space="preserve"> </w:t>
-      </w:r>
-      <w:r>
-        <w:t xml:space="preserve">model </w:t>
-      </w:r>
-      <w:r>
-        <w:t xml:space="preserve">parameters and </w:t>
+        <w:t xml:space="preserve">, an estimate of model fit based on log-likelihood, model parameters and </w:t>
       </w:r>
       <w:r>
         <w:t>number of data points</w:t>
@@ -7934,10 +7735,7 @@
         <w:t>Δ</w:t>
       </w:r>
       <w:r>
-        <w:t>BIC</w:t>
-      </w:r>
-      <w:r>
-        <w:t xml:space="preserve">) was calculated, </w:t>
+        <w:t xml:space="preserve">BIC) was calculated, </w:t>
       </w:r>
       <w:r>
         <w:t xml:space="preserve">and </w:t>
@@ -7952,10 +7750,7 @@
         <w:t>Δ</w:t>
       </w:r>
       <w:r>
-        <w:t>BIC</w:t>
-      </w:r>
-      <w:r>
-        <w:t xml:space="preserve"> (smallest BIC) was</w:t>
+        <w:t>BIC (smallest BIC) was</w:t>
       </w:r>
       <w:r>
         <w:t xml:space="preserve"> selected as the best model. </w:t>
@@ -8090,25 +7885,13 @@
         <w:t>=</w:t>
       </w:r>
       <w:r>
-        <w:t>-</w:t>
-      </w:r>
-      <w:r>
-        <w:t>0.0</w:t>
-      </w:r>
-      <w:r>
-        <w:t>549</w:t>
-      </w:r>
-      <w:r>
-        <w:t>3, P</w:t>
+        <w:t>-0.05493, P</w:t>
       </w:r>
       <w:r>
         <w:t>&gt;</w:t>
       </w:r>
       <w:r>
-        <w:t>0.</w:t>
-      </w:r>
-      <w:r>
-        <w:t xml:space="preserve">4; </w:t>
+        <w:t xml:space="preserve">0.4; </w:t>
       </w:r>
       <w:r>
         <w:rPr>
@@ -8153,27 +7936,14 @@
       <w:r>
         <w:t xml:space="preserve">Table </w:t>
       </w:r>
-      <w:r>
-        <w:fldChar w:fldCharType="begin"/>
-      </w:r>
-      <w:r>
-        <w:instrText xml:space="preserve"> SEQ Table \* ARABIC </w:instrText>
-      </w:r>
-      <w:r>
-        <w:fldChar w:fldCharType="separate"/>
-      </w:r>
-      <w:r>
-        <w:rPr>
-          <w:noProof/>
-        </w:rPr>
-        <w:t>10</w:t>
-      </w:r>
-      <w:r>
-        <w:rPr>
-          <w:noProof/>
-        </w:rPr>
-        <w:fldChar w:fldCharType="end"/>
-      </w:r>
+      <w:fldSimple w:instr=" SEQ Table \* ARABIC ">
+        <w:r>
+          <w:rPr>
+            <w:noProof/>
+          </w:rPr>
+          <w:t>10</w:t>
+        </w:r>
+      </w:fldSimple>
       <w:r>
         <w:t>,</w:t>
       </w:r>
@@ -8856,24 +8626,14 @@
       <w:r>
         <w:t xml:space="preserve">Figure </w:t>
       </w:r>
-      <w:r>
-        <w:fldChar w:fldCharType="begin"/>
-      </w:r>
-      <w:r>
-        <w:instrText xml:space="preserve"> SEQ Figure \* ARABIC </w:instrText>
-      </w:r>
-      <w:r>
-        <w:fldChar w:fldCharType="separate"/>
-      </w:r>
-      <w:r>
-        <w:rPr>
-          <w:noProof/>
-        </w:rPr>
-        <w:t>5</w:t>
-      </w:r>
-      <w:r>
-        <w:fldChar w:fldCharType="end"/>
-      </w:r>
+      <w:fldSimple w:instr=" SEQ Figure \* ARABIC ">
+        <w:r>
+          <w:rPr>
+            <w:noProof/>
+          </w:rPr>
+          <w:t>5</w:t>
+        </w:r>
+      </w:fldSimple>
       <w:r>
         <w:t xml:space="preserve">, </w:t>
       </w:r>
@@ -8893,6 +8653,37 @@
       <w:r>
         <w:lastRenderedPageBreak/>
         <w:t>Conclusions</w:t>
+      </w:r>
+    </w:p>
+    <w:p>
+      <w:pPr>
+        <w:jc w:val="both"/>
+      </w:pPr>
+      <w:r>
+        <w:t xml:space="preserve">I was able to draw some tidy conclusions from this data set; there were problems with the data based on how the sample was collected. </w:t>
+      </w:r>
+      <w:r>
+        <w:t>Importantly, the data reflected a sample (</w:t>
+      </w:r>
+      <w:r>
+        <w:t>67.7</w:t>
+      </w:r>
+      <w:r>
+        <w:t xml:space="preserve">%) of the total number of passengers aboard the ship; </w:t>
+      </w:r>
+      <w:r>
+        <w:t>however when conducting analyses of age</w:t>
+      </w:r>
+      <w:r>
+        <w:t xml:space="preserve"> many passengers did not have entries for this variable (19.9%) meaning that any analysis pertaining to questions of age, was only able to use roughly 80% of the data (or 56% of the data for the entire population). </w:t>
+      </w:r>
+    </w:p>
+    <w:p>
+      <w:pPr>
+        <w:jc w:val="both"/>
+      </w:pPr>
+      <w:r>
+        <w:t>Other factors that could have influenced survival, and would have been worth looking at were: a passenger’s cabin location (relative to sea-level or the nearest life vessels); and whether a passenger was traveling with his or her family, and what the composition of this family was (perhaps larger families had greater mortality because lone mothers would only be able to gather so many of her children amidst the chaos of the capsizing of the vessel).</w:t>
       </w:r>
     </w:p>
     <w:p>
@@ -8920,6 +8711,8 @@
         </w:rPr>
         <w:t xml:space="preserve">t women first, then perhaps </w:t>
       </w:r>
+      <w:bookmarkStart w:id="0" w:name="_GoBack"/>
+      <w:bookmarkEnd w:id="0"/>
       <w:r>
         <w:rPr>
           <w:i/>
@@ -8929,8 +8722,6 @@
       <w:r>
         <w:t xml:space="preserve">. </w:t>
       </w:r>
-      <w:bookmarkStart w:id="0" w:name="_GoBack"/>
-      <w:bookmarkEnd w:id="0"/>
     </w:p>
     <w:p>
       <w:pPr>
@@ -9347,10 +9138,7 @@
     </w:r>
     <w:r>
       <w:tab/>
-      <w:t>30</w:t>
-    </w:r>
-    <w:r>
-      <w:t>/10/2016</w:t>
+      <w:t>30/10/2016</w:t>
     </w:r>
   </w:p>
 </w:hdr>

</xml_diff>